<commit_message>
upd:adicionado módulo 04 - CSS - Aula04
</commit_message>
<xml_diff>
--- a/Module04/Aula02/Module04-Aula02-At02.docx
+++ b/Module04/Aula02/Module04-Aula02-At02.docx
@@ -2069,15 +2069,29 @@
           <w:szCs w:val="24"/>
         </w:rPr>
       </w:pPr>
+      <w:r>
+        <w:rPr>
+          <w:rFonts w:cs="Arial"/>
+          <w:b/>
+          <w:szCs w:val="24"/>
+        </w:rPr>
+        <w:t>Seletor de Descendentes</w:t>
+      </w:r>
     </w:p>
     <w:p>
       <w:pPr>
         <w:rPr>
           <w:rFonts w:cs="Arial"/>
-          <w:b/>
           <w:szCs w:val="24"/>
         </w:rPr>
       </w:pPr>
+      <w:r>
+        <w:rPr>
+          <w:rFonts w:cs="Arial"/>
+          <w:szCs w:val="24"/>
+        </w:rPr>
+        <w:t>O seletor filho mais comum é o seletor descendente, que corresponde a cada elemento que segue um ancestral identificado. O elemento descendente não precisa vir diretamente após o elemento ancestral dentro da árvore do documento, como um relacionamento pai-filho, mas pode estar em qualquer lugar dentro do elemento ancestral.</w:t>
+      </w:r>
     </w:p>
     <w:p>
       <w:pPr>
@@ -2093,7 +2107,7 @@
           <w:b/>
           <w:szCs w:val="24"/>
         </w:rPr>
-        <w:t>Seletor de Descendentes</w:t>
+        <w:t>Seletor filho direto</w:t>
       </w:r>
     </w:p>
     <w:p>
@@ -2108,7 +2122,7 @@
           <w:rFonts w:cs="Arial"/>
           <w:szCs w:val="24"/>
         </w:rPr>
-        <w:t>O seletor filho mais comum é o seletor descendente, que corresponde a cada elemento que segue um ancestral identificado. O elemento descendente não precisa vir diretamente após o elemento ancestral dentro da árvore do documento, como um relacionamento pai-filho, mas pode estar em qualquer lugar dentro do elemento ancestral.</w:t>
+        <w:t>Às vezes, os seletores descendentes exageram um pouco, selecionando mais do que o esperado. Às vezes, apenas os filhos diretos de um elemento pai precisam ser selecionados, nem todas as instâncias do elemento aninhadas profundamente dentro de um ancestral. Nesse caso, o seletor filho direto pode ser usado colocando um sinal de maior que, &gt;, entre o elemento pai e o elemento filho dentro do seletor.</w:t>
       </w:r>
     </w:p>
     <w:p>
@@ -2125,7 +2139,7 @@
           <w:b/>
           <w:szCs w:val="24"/>
         </w:rPr>
-        <w:t>Seletor filho direto</w:t>
+        <w:t>Seletores gerais de irmãos</w:t>
       </w:r>
     </w:p>
     <w:p>
@@ -2140,7 +2154,39 @@
           <w:rFonts w:cs="Arial"/>
           <w:szCs w:val="24"/>
         </w:rPr>
-        <w:t>Às vezes, os seletores descendentes exageram um pouco, selecionando mais do que o esperado. Às vezes, apenas os filhos diretos de um elemento pai precisam ser selecionados, nem todas as instâncias do elemento aninhadas profundamente dentro de um ancestral. Nesse caso, o seletor filho direto pode ser usado colocando um sinal de maior que, &gt;, entre o elemento pai e o elemento filho dentro do seletor.</w:t>
+        <w:t xml:space="preserve">O combinador ~ seleciona os nós que seguem (não necessariamente imediatamente) o elemento especificado anteriormente, se ambos os elementos compartilham o mesmo pai. Sintaxe: A ~ B Exemplo: p ~ </w:t>
+      </w:r>
+      <w:proofErr w:type="spellStart"/>
+      <w:r>
+        <w:rPr>
+          <w:rFonts w:cs="Arial"/>
+          <w:szCs w:val="24"/>
+        </w:rPr>
+        <w:t>span</w:t>
+      </w:r>
+      <w:proofErr w:type="spellEnd"/>
+      <w:r>
+        <w:rPr>
+          <w:rFonts w:cs="Arial"/>
+          <w:szCs w:val="24"/>
+        </w:rPr>
+        <w:t xml:space="preserve"> irá corresponder a todo elemento &lt;</w:t>
+      </w:r>
+      <w:proofErr w:type="spellStart"/>
+      <w:r>
+        <w:rPr>
+          <w:rFonts w:cs="Arial"/>
+          <w:szCs w:val="24"/>
+        </w:rPr>
+        <w:t>span</w:t>
+      </w:r>
+      <w:proofErr w:type="spellEnd"/>
+      <w:r>
+        <w:rPr>
+          <w:rFonts w:cs="Arial"/>
+          <w:szCs w:val="24"/>
+        </w:rPr>
+        <w:t>&gt; que seguir um elemento &lt;p&gt; dentro de um mesmo elemento pai.</w:t>
       </w:r>
     </w:p>
     <w:p>
@@ -2157,7 +2203,7 @@
           <w:b/>
           <w:szCs w:val="24"/>
         </w:rPr>
-        <w:t>Seletores gerais de irmãos</w:t>
+        <w:t>Seletores de irmãos adjacentes</w:t>
       </w:r>
     </w:p>
     <w:p>
@@ -2172,56 +2218,54 @@
           <w:rFonts w:cs="Arial"/>
           <w:szCs w:val="24"/>
         </w:rPr>
-        <w:t xml:space="preserve">O combinador ~ seleciona os nós que seguem (não necessariamente imediatamente) o elemento especificado anteriormente, se ambos os elementos compartilham o mesmo pai. Sintaxe: A ~ B Exemplo: p ~ </w:t>
-      </w:r>
-      <w:proofErr w:type="spellStart"/>
-      <w:r>
-        <w:rPr>
-          <w:rFonts w:cs="Arial"/>
-          <w:szCs w:val="24"/>
-        </w:rPr>
-        <w:t>span</w:t>
-      </w:r>
-      <w:proofErr w:type="spellEnd"/>
-      <w:r>
-        <w:rPr>
-          <w:rFonts w:cs="Arial"/>
-          <w:szCs w:val="24"/>
-        </w:rPr>
-        <w:t xml:space="preserve"> irá corresponder a todo elemento &lt;</w:t>
-      </w:r>
-      <w:proofErr w:type="spellStart"/>
-      <w:r>
-        <w:rPr>
-          <w:rFonts w:cs="Arial"/>
-          <w:szCs w:val="24"/>
-        </w:rPr>
-        <w:t>span</w:t>
-      </w:r>
-      <w:proofErr w:type="spellEnd"/>
-      <w:r>
-        <w:rPr>
-          <w:rFonts w:cs="Arial"/>
-          <w:szCs w:val="24"/>
-        </w:rPr>
-        <w:t>&gt; que seguir um elemento &lt;p&gt; dentro de um mesmo elemento pai.</w:t>
+        <w:t xml:space="preserve">O combinador + seleciona os nós que seguem imediatamente o elemento especificado anteriormente. Sintaxe: A + B Exemplo: </w:t>
+      </w:r>
+      <w:proofErr w:type="spellStart"/>
+      <w:r>
+        <w:rPr>
+          <w:rFonts w:cs="Arial"/>
+          <w:szCs w:val="24"/>
+        </w:rPr>
+        <w:t>ul</w:t>
+      </w:r>
+      <w:proofErr w:type="spellEnd"/>
+      <w:r>
+        <w:rPr>
+          <w:rFonts w:cs="Arial"/>
+          <w:szCs w:val="24"/>
+        </w:rPr>
+        <w:t xml:space="preserve"> + li irá corresponder a qualquer elemento &lt;li&gt; que segue imediatamente após um elemento &lt;</w:t>
+      </w:r>
+      <w:proofErr w:type="spellStart"/>
+      <w:r>
+        <w:rPr>
+          <w:rFonts w:cs="Arial"/>
+          <w:szCs w:val="24"/>
+        </w:rPr>
+        <w:t>ul</w:t>
+      </w:r>
+      <w:proofErr w:type="spellEnd"/>
+      <w:r>
+        <w:rPr>
+          <w:rFonts w:cs="Arial"/>
+          <w:szCs w:val="24"/>
+        </w:rPr>
+        <w:t>&gt;.</w:t>
       </w:r>
     </w:p>
     <w:p>
       <w:pPr>
         <w:rPr>
           <w:rFonts w:cs="Arial"/>
-          <w:b/>
           <w:szCs w:val="24"/>
         </w:rPr>
       </w:pPr>
       <w:r>
         <w:rPr>
           <w:rFonts w:cs="Arial"/>
-          <w:b/>
-          <w:szCs w:val="24"/>
-        </w:rPr>
-        <w:t>Seletores de irmãos adjacentes</w:t>
+          <w:szCs w:val="24"/>
+        </w:rPr>
+        <w:t>Q4)</w:t>
       </w:r>
     </w:p>
     <w:p>
@@ -2233,71 +2277,9 @@
       </w:pPr>
       <w:r>
         <w:rPr>
-          <w:rFonts w:cs="Arial"/>
-          <w:szCs w:val="24"/>
+          <w:noProof/>
         </w:rPr>
         <w:lastRenderedPageBreak/>
-        <w:t xml:space="preserve">O combinador + seleciona os nós que seguem imediatamente o elemento especificado anteriormente. Sintaxe: A + B Exemplo: </w:t>
-      </w:r>
-      <w:proofErr w:type="spellStart"/>
-      <w:r>
-        <w:rPr>
-          <w:rFonts w:cs="Arial"/>
-          <w:szCs w:val="24"/>
-        </w:rPr>
-        <w:t>ul</w:t>
-      </w:r>
-      <w:proofErr w:type="spellEnd"/>
-      <w:r>
-        <w:rPr>
-          <w:rFonts w:cs="Arial"/>
-          <w:szCs w:val="24"/>
-        </w:rPr>
-        <w:t xml:space="preserve"> + li irá corresponder a qualquer elemento &lt;li&gt; que segue imediatamente após um elemento &lt;</w:t>
-      </w:r>
-      <w:proofErr w:type="spellStart"/>
-      <w:r>
-        <w:rPr>
-          <w:rFonts w:cs="Arial"/>
-          <w:szCs w:val="24"/>
-        </w:rPr>
-        <w:t>ul</w:t>
-      </w:r>
-      <w:proofErr w:type="spellEnd"/>
-      <w:r>
-        <w:rPr>
-          <w:rFonts w:cs="Arial"/>
-          <w:szCs w:val="24"/>
-        </w:rPr>
-        <w:t>&gt;.</w:t>
-      </w:r>
-    </w:p>
-    <w:p>
-      <w:pPr>
-        <w:rPr>
-          <w:rFonts w:cs="Arial"/>
-          <w:szCs w:val="24"/>
-        </w:rPr>
-      </w:pPr>
-      <w:r>
-        <w:rPr>
-          <w:rFonts w:cs="Arial"/>
-          <w:szCs w:val="24"/>
-        </w:rPr>
-        <w:t>Q4)</w:t>
-      </w:r>
-    </w:p>
-    <w:p>
-      <w:pPr>
-        <w:rPr>
-          <w:rFonts w:cs="Arial"/>
-          <w:szCs w:val="24"/>
-        </w:rPr>
-      </w:pPr>
-      <w:r>
-        <w:rPr>
-          <w:noProof/>
-        </w:rPr>
         <w:drawing>
           <wp:inline distT="0" distB="0" distL="0" distR="0" wp14:anchorId="1DA0D781" wp14:editId="7677B14B">
             <wp:extent cx="5400040" cy="1881505"/>
@@ -2385,80 +2367,18 @@
     </w:p>
     <w:p>
       <w:pPr>
+        <w:jc w:val="center"/>
         <w:rPr>
           <w:rFonts w:cs="Arial"/>
           <w:szCs w:val="24"/>
         </w:rPr>
       </w:pPr>
-    </w:p>
-    <w:p>
-      <w:pPr>
-        <w:rPr>
-          <w:rFonts w:cs="Arial"/>
-          <w:szCs w:val="24"/>
-        </w:rPr>
-      </w:pPr>
+      <w:bookmarkStart w:id="0" w:name="_GoBack"/>
+      <w:bookmarkEnd w:id="0"/>
       <w:r>
         <w:rPr>
           <w:noProof/>
         </w:rPr>
-        <w:drawing>
-          <wp:inline distT="0" distB="0" distL="0" distR="0" wp14:anchorId="298C69BE" wp14:editId="0FF87C67">
-            <wp:extent cx="5400040" cy="1770380"/>
-            <wp:effectExtent l="0" t="0" r="0" b="1270"/>
-            <wp:docPr id="2" name="Imagem 2"/>
-            <wp:cNvGraphicFramePr>
-              <a:graphicFrameLocks xmlns:a="http://schemas.openxmlformats.org/drawingml/2006/main" noChangeAspect="1"/>
-            </wp:cNvGraphicFramePr>
-            <a:graphic xmlns:a="http://schemas.openxmlformats.org/drawingml/2006/main">
-              <a:graphicData uri="http://schemas.openxmlformats.org/drawingml/2006/picture">
-                <pic:pic xmlns:pic="http://schemas.openxmlformats.org/drawingml/2006/picture">
-                  <pic:nvPicPr>
-                    <pic:cNvPr id="1" name=""/>
-                    <pic:cNvPicPr/>
-                  </pic:nvPicPr>
-                  <pic:blipFill rotWithShape="1">
-                    <a:blip r:embed="rId6"/>
-                    <a:srcRect t="28200"/>
-                    <a:stretch/>
-                  </pic:blipFill>
-                  <pic:spPr bwMode="auto">
-                    <a:xfrm>
-                      <a:off x="0" y="0"/>
-                      <a:ext cx="5400040" cy="1770380"/>
-                    </a:xfrm>
-                    <a:prstGeom prst="rect">
-                      <a:avLst/>
-                    </a:prstGeom>
-                    <a:ln>
-                      <a:noFill/>
-                    </a:ln>
-                    <a:extLst>
-                      <a:ext uri="{53640926-AAD7-44D8-BBD7-CCE9431645EC}">
-                        <a14:shadowObscured xmlns:a14="http://schemas.microsoft.com/office/drawing/2010/main"/>
-                      </a:ext>
-                    </a:extLst>
-                  </pic:spPr>
-                </pic:pic>
-              </a:graphicData>
-            </a:graphic>
-          </wp:inline>
-        </w:drawing>
-      </w:r>
-    </w:p>
-    <w:p>
-      <w:pPr>
-        <w:jc w:val="center"/>
-        <w:rPr>
-          <w:rFonts w:cs="Arial"/>
-          <w:szCs w:val="24"/>
-        </w:rPr>
-      </w:pPr>
-      <w:r>
-        <w:rPr>
-          <w:noProof/>
-        </w:rPr>
-        <w:lastRenderedPageBreak/>
         <w:drawing>
           <wp:inline distT="0" distB="0" distL="0" distR="0" wp14:anchorId="4FC55509" wp14:editId="30EB9A1A">
             <wp:extent cx="5400040" cy="2828290"/>
@@ -2495,8 +2415,6 @@
           </wp:inline>
         </w:drawing>
       </w:r>
-      <w:bookmarkStart w:id="0" w:name="_GoBack"/>
-      <w:bookmarkEnd w:id="0"/>
     </w:p>
     <w:sectPr>
       <w:pgSz w:w="11906" w:h="16838"/>

</xml_diff>